<commit_message>
onkohan kaikki commitit  nyt kohdallaan? Tänään päivitetty dokumentaatiota windowsissa ja tehty tietokantaa etänä puttylla
</commit_message>
<xml_diff>
--- a/Luokkakaavio.docx
+++ b/Luokkakaavio.docx
@@ -38,9 +38,9 @@
         </w:rPr>
         <w:drawing>
           <wp:inline distT="0" distB="0" distL="0" distR="0">
-            <wp:extent cx="5381625" cy="2809875"/>
+            <wp:extent cx="5381625" cy="4143375"/>
             <wp:effectExtent l="19050" t="0" r="9525" b="0"/>
-            <wp:docPr id="1" name="Kuva 1"/>
+            <wp:docPr id="2" name="Kuva 1"/>
             <wp:cNvGraphicFramePr>
               <a:graphicFrameLocks xmlns:a="http://schemas.openxmlformats.org/drawingml/2006/main" noChangeAspect="1"/>
             </wp:cNvGraphicFramePr>
@@ -63,7 +63,7 @@
                   <pic:spPr bwMode="auto">
                     <a:xfrm>
                       <a:off x="0" y="0"/>
-                      <a:ext cx="5381625" cy="2809875"/>
+                      <a:ext cx="5381625" cy="4143375"/>
                     </a:xfrm>
                     <a:prstGeom prst="rect">
                       <a:avLst/>

</xml_diff>